<commit_message>
Update: Final Version of Gear, Box and Lid Documents to merge into the report
</commit_message>
<xml_diff>
--- a/Documents/Box and Lid Combination/Box and Lid Document.docx
+++ b/Documents/Box and Lid Combination/Box and Lid Document.docx
@@ -9,8 +9,8 @@
           <w:rFonts w:ascii="Times New Roman" w:hAnsi="Times New Roman" w:cs="Times New Roman"/>
           <w:b/>
           <w:bCs/>
-          <w:sz w:val="32"/>
-          <w:szCs w:val="32"/>
+          <w:sz w:val="28"/>
+          <w:szCs w:val="28"/>
         </w:rPr>
       </w:pPr>
       <w:r>
@@ -18,8 +18,18 @@
           <w:rFonts w:ascii="Times New Roman" w:hAnsi="Times New Roman" w:cs="Times New Roman" w:hint="eastAsia"/>
           <w:b/>
           <w:bCs/>
-          <w:sz w:val="32"/>
-          <w:szCs w:val="32"/>
+          <w:sz w:val="28"/>
+          <w:szCs w:val="28"/>
+        </w:rPr>
+        <w:t xml:space="preserve">3.11. </w:t>
+      </w:r>
+      <w:r>
+        <w:rPr>
+          <w:rFonts w:ascii="Times New Roman" w:hAnsi="Times New Roman" w:cs="Times New Roman" w:hint="eastAsia"/>
+          <w:b/>
+          <w:bCs/>
+          <w:sz w:val="28"/>
+          <w:szCs w:val="28"/>
         </w:rPr>
         <w:t>Box and Lid</w:t>
       </w:r>
@@ -39,7 +49,39 @@
           <w:sz w:val="24"/>
           <w:szCs w:val="24"/>
         </w:rPr>
-        <w:t>This section outlines the design specifications for a box containing shafts, bearings, and blades. The box provides secure, organized storage for these precision components, ensuring safety when using the blades to cut durian stems. Additionally, it covers the design of a lid for accommodating a motor and enclosing the box. For analysis, the box and lid will be treated as a single entity, and finite element analysis (FEA) will be used to examine their stress and deformation characteristics. Optimization measures will be proposed based on the analysis results.</w:t>
+        <w:t xml:space="preserve">This section outlines the design specifications for a box containing shafts, bearings, and blades. The box provides secure, organized storage for these precision components, ensuring safety when using the blades to cut durian stems. Additionally, it covers the design of a lid for accommodating a motor and enclosing the box. For analysis, the box and lid will be treated as a single entity, and finite element analysis (FEA) will be used to examine their stress and deformation characteristics. Optimization measures </w:t>
+      </w:r>
+      <w:r>
+        <w:rPr>
+          <w:rFonts w:ascii="Times New Roman" w:hAnsi="Times New Roman" w:cs="Times New Roman" w:hint="eastAsia"/>
+          <w:sz w:val="24"/>
+          <w:szCs w:val="24"/>
+        </w:rPr>
+        <w:t>and manufacturing process</w:t>
+      </w:r>
+      <w:r>
+        <w:rPr>
+          <w:rFonts w:ascii="Times New Roman" w:hAnsi="Times New Roman" w:cs="Times New Roman"/>
+          <w:sz w:val="24"/>
+          <w:szCs w:val="24"/>
+        </w:rPr>
+        <w:t xml:space="preserve"> </w:t>
+      </w:r>
+      <w:r>
+        <w:rPr>
+          <w:rFonts w:ascii="Times New Roman" w:hAnsi="Times New Roman" w:cs="Times New Roman"/>
+          <w:sz w:val="24"/>
+          <w:szCs w:val="24"/>
+        </w:rPr>
+        <w:t>will be proposed based on the analysis results</w:t>
+      </w:r>
+      <w:r>
+        <w:rPr>
+          <w:rFonts w:ascii="Times New Roman" w:hAnsi="Times New Roman" w:cs="Times New Roman" w:hint="eastAsia"/>
+          <w:sz w:val="24"/>
+          <w:szCs w:val="24"/>
+        </w:rPr>
+        <w:t>.</w:t>
       </w:r>
     </w:p>
     <w:p>
@@ -59,8 +101,9 @@
           <w:rFonts w:ascii="Times New Roman" w:hAnsi="Times New Roman" w:cs="Times New Roman"/>
           <w:b/>
           <w:bCs/>
-          <w:sz w:val="28"/>
-          <w:szCs w:val="28"/>
+          <w:sz w:val="24"/>
+          <w:szCs w:val="24"/>
+          <w:u w:val="single"/>
         </w:rPr>
       </w:pPr>
       <w:r>
@@ -68,8 +111,9 @@
           <w:rFonts w:ascii="Times New Roman" w:hAnsi="Times New Roman" w:cs="Times New Roman" w:hint="eastAsia"/>
           <w:b/>
           <w:bCs/>
-          <w:sz w:val="28"/>
-          <w:szCs w:val="28"/>
+          <w:sz w:val="24"/>
+          <w:szCs w:val="24"/>
+          <w:u w:val="single"/>
         </w:rPr>
         <w:t>Box Dimension Specification Design</w:t>
       </w:r>
@@ -297,7 +341,27 @@
           <w:sz w:val="24"/>
           <w:szCs w:val="24"/>
         </w:rPr>
-        <w:t>Figure 1.a</w:t>
+        <w:t xml:space="preserve">Figure </w:t>
+      </w:r>
+      <w:r>
+        <w:rPr>
+          <w:rFonts w:ascii="Times New Roman" w:hAnsi="Times New Roman" w:cs="Times New Roman" w:hint="eastAsia"/>
+          <w:b/>
+          <w:bCs/>
+          <w:sz w:val="24"/>
+          <w:szCs w:val="24"/>
+        </w:rPr>
+        <w:t>3.11.</w:t>
+      </w:r>
+      <w:r>
+        <w:rPr>
+          <w:rFonts w:ascii="Times New Roman" w:hAnsi="Times New Roman" w:cs="Times New Roman" w:hint="eastAsia"/>
+          <w:b/>
+          <w:bCs/>
+          <w:sz w:val="24"/>
+          <w:szCs w:val="24"/>
+        </w:rPr>
+        <w:t>1.a</w:t>
       </w:r>
       <w:r>
         <w:rPr>
@@ -416,7 +480,6 @@
       <w:pPr>
         <w:widowControl/>
         <w:spacing w:line="360" w:lineRule="auto"/>
-        <w:jc w:val="left"/>
         <w:rPr>
           <w:rFonts w:ascii="Times New Roman" w:hAnsi="Times New Roman" w:cs="Times New Roman"/>
           <w:sz w:val="24"/>
@@ -439,7 +502,27 @@
           <w:sz w:val="24"/>
           <w:szCs w:val="24"/>
         </w:rPr>
-        <w:t>Figure 1.b</w:t>
+        <w:t xml:space="preserve">Figure </w:t>
+      </w:r>
+      <w:r>
+        <w:rPr>
+          <w:rFonts w:ascii="Times New Roman" w:hAnsi="Times New Roman" w:cs="Times New Roman" w:hint="eastAsia"/>
+          <w:b/>
+          <w:bCs/>
+          <w:sz w:val="24"/>
+          <w:szCs w:val="24"/>
+        </w:rPr>
+        <w:t>3.11.</w:t>
+      </w:r>
+      <w:r>
+        <w:rPr>
+          <w:rFonts w:ascii="Times New Roman" w:hAnsi="Times New Roman" w:cs="Times New Roman" w:hint="eastAsia"/>
+          <w:b/>
+          <w:bCs/>
+          <w:sz w:val="24"/>
+          <w:szCs w:val="24"/>
+        </w:rPr>
+        <w:t>1.b</w:t>
       </w:r>
       <w:r>
         <w:rPr>
@@ -716,6 +799,25 @@
     </w:p>
     <w:p>
       <w:pPr>
+        <w:widowControl/>
+        <w:jc w:val="left"/>
+        <w:rPr>
+          <w:rFonts w:ascii="Times New Roman" w:hAnsi="Times New Roman" w:cs="Times New Roman" w:hint="eastAsia"/>
+          <w:sz w:val="24"/>
+          <w:szCs w:val="24"/>
+        </w:rPr>
+      </w:pPr>
+      <w:r>
+        <w:rPr>
+          <w:rFonts w:ascii="Times New Roman" w:hAnsi="Times New Roman" w:cs="Times New Roman"/>
+          <w:sz w:val="24"/>
+          <w:szCs w:val="24"/>
+        </w:rPr>
+        <w:br w:type="page"/>
+      </w:r>
+    </w:p>
+    <w:p>
+      <w:pPr>
         <w:spacing w:line="360" w:lineRule="auto"/>
         <w:rPr>
           <w:rFonts w:ascii="Times New Roman" w:hAnsi="Times New Roman" w:cs="Times New Roman"/>
@@ -729,6 +831,7 @@
           <w:sz w:val="24"/>
           <w:szCs w:val="24"/>
         </w:rPr>
+        <w:lastRenderedPageBreak/>
         <w:t xml:space="preserve">For further simplification and arrangement, the minimum inner length </w:t>
       </w:r>
       <m:oMath>
@@ -849,16 +952,7 @@
           <w:sz w:val="24"/>
           <w:szCs w:val="24"/>
         </w:rPr>
-        <w:t xml:space="preserve">, and </w:t>
-      </w:r>
-      <w:r>
-        <w:rPr>
-          <w:rFonts w:ascii="Times New Roman" w:hAnsi="Times New Roman" w:cs="Times New Roman" w:hint="eastAsia"/>
-          <w:sz w:val="24"/>
-          <w:szCs w:val="24"/>
-        </w:rPr>
-        <w:lastRenderedPageBreak/>
-        <w:t xml:space="preserve">box width </w:t>
+        <w:t xml:space="preserve">, and box width </w:t>
       </w:r>
       <m:oMath>
         <m:r>
@@ -1058,7 +1152,27 @@
           <w:sz w:val="24"/>
           <w:szCs w:val="24"/>
         </w:rPr>
-        <w:t>Table 1</w:t>
+        <w:t xml:space="preserve">Table </w:t>
+      </w:r>
+      <w:r>
+        <w:rPr>
+          <w:rFonts w:ascii="Times New Roman" w:hAnsi="Times New Roman" w:cs="Times New Roman" w:hint="eastAsia"/>
+          <w:b/>
+          <w:bCs/>
+          <w:sz w:val="24"/>
+          <w:szCs w:val="24"/>
+        </w:rPr>
+        <w:t>3.11.</w:t>
+      </w:r>
+      <w:r>
+        <w:rPr>
+          <w:rFonts w:ascii="Times New Roman" w:hAnsi="Times New Roman" w:cs="Times New Roman" w:hint="eastAsia"/>
+          <w:b/>
+          <w:bCs/>
+          <w:sz w:val="24"/>
+          <w:szCs w:val="24"/>
+        </w:rPr>
+        <w:t>1</w:t>
       </w:r>
       <w:r>
         <w:rPr>
@@ -1414,7 +1528,27 @@
           <w:sz w:val="24"/>
           <w:szCs w:val="24"/>
         </w:rPr>
-        <w:t>Table 2</w:t>
+        <w:t xml:space="preserve">Table </w:t>
+      </w:r>
+      <w:r>
+        <w:rPr>
+          <w:rFonts w:ascii="Times New Roman" w:hAnsi="Times New Roman" w:cs="Times New Roman" w:hint="eastAsia"/>
+          <w:b/>
+          <w:bCs/>
+          <w:sz w:val="24"/>
+          <w:szCs w:val="24"/>
+        </w:rPr>
+        <w:t>3.11.</w:t>
+      </w:r>
+      <w:r>
+        <w:rPr>
+          <w:rFonts w:ascii="Times New Roman" w:hAnsi="Times New Roman" w:cs="Times New Roman" w:hint="eastAsia"/>
+          <w:b/>
+          <w:bCs/>
+          <w:sz w:val="24"/>
+          <w:szCs w:val="24"/>
+        </w:rPr>
+        <w:t>2</w:t>
       </w:r>
       <w:r>
         <w:rPr>
@@ -1847,6 +1981,16 @@
       </w:r>
       <w:r>
         <w:rPr>
+          <w:rFonts w:ascii="Times New Roman" w:hAnsi="Times New Roman" w:cs="Times New Roman" w:hint="eastAsia"/>
+          <w:b/>
+          <w:bCs/>
+          <w:sz w:val="24"/>
+          <w:szCs w:val="24"/>
+        </w:rPr>
+        <w:t>3.11.</w:t>
+      </w:r>
+      <w:r>
+        <w:rPr>
           <w:rFonts w:ascii="Times New Roman" w:hAnsi="Times New Roman" w:cs="Times New Roman"/>
           <w:b/>
           <w:bCs/>
@@ -1898,13 +2042,13 @@
       </w:r>
       <w:r>
         <w:rPr>
-          <w:rFonts w:ascii="Times New Roman" w:hAnsi="Times New Roman" w:cs="Times New Roman"/>
-          <w:b/>
-          <w:bCs/>
-          <w:sz w:val="24"/>
-          <w:szCs w:val="24"/>
-        </w:rPr>
-        <w:t>.</w:t>
+          <w:rFonts w:ascii="Times New Roman" w:hAnsi="Times New Roman" w:cs="Times New Roman" w:hint="eastAsia"/>
+          <w:b/>
+          <w:bCs/>
+          <w:sz w:val="24"/>
+          <w:szCs w:val="24"/>
+        </w:rPr>
+        <w:t>:</w:t>
       </w:r>
       <w:r>
         <w:rPr>
@@ -1934,10 +2078,21 @@
           <w:sz w:val="24"/>
           <w:szCs w:val="24"/>
         </w:rPr>
+        <w:lastRenderedPageBreak/>
         <w:t xml:space="preserve">Table </w:t>
       </w:r>
       <w:r>
         <w:rPr>
+          <w:rFonts w:ascii="Times New Roman" w:hAnsi="Times New Roman" w:cs="Times New Roman" w:hint="eastAsia"/>
+          <w:b/>
+          <w:bCs/>
+          <w:sz w:val="24"/>
+          <w:szCs w:val="24"/>
+        </w:rPr>
+        <w:t>3.11.</w:t>
+      </w:r>
+      <w:r>
+        <w:rPr>
           <w:rFonts w:ascii="Times New Roman" w:hAnsi="Times New Roman" w:cs="Times New Roman"/>
           <w:b/>
           <w:bCs/>
@@ -1989,13 +2144,13 @@
       </w:r>
       <w:r>
         <w:rPr>
-          <w:rFonts w:ascii="Times New Roman" w:hAnsi="Times New Roman" w:cs="Times New Roman"/>
-          <w:b/>
-          <w:bCs/>
-          <w:sz w:val="24"/>
-          <w:szCs w:val="24"/>
-        </w:rPr>
-        <w:t>.</w:t>
+          <w:rFonts w:ascii="Times New Roman" w:hAnsi="Times New Roman" w:cs="Times New Roman" w:hint="eastAsia"/>
+          <w:b/>
+          <w:bCs/>
+          <w:sz w:val="24"/>
+          <w:szCs w:val="24"/>
+        </w:rPr>
+        <w:t>:</w:t>
       </w:r>
       <w:r>
         <w:rPr>
@@ -2313,69 +2468,17 @@
           <w:sz w:val="24"/>
           <w:szCs w:val="24"/>
         </w:rPr>
-        <w:lastRenderedPageBreak/>
         <w:t xml:space="preserve">Table </w:t>
       </w:r>
       <w:r>
         <w:rPr>
-          <w:rFonts w:ascii="Times New Roman" w:hAnsi="Times New Roman" w:cs="Times New Roman"/>
-          <w:b/>
-          <w:bCs/>
-          <w:sz w:val="24"/>
-          <w:szCs w:val="24"/>
-        </w:rPr>
-        <w:fldChar w:fldCharType="begin"/>
-      </w:r>
-      <w:r>
-        <w:rPr>
-          <w:rFonts w:ascii="Times New Roman" w:hAnsi="Times New Roman" w:cs="Times New Roman"/>
-          <w:b/>
-          <w:bCs/>
-          <w:sz w:val="24"/>
-          <w:szCs w:val="24"/>
-        </w:rPr>
-        <w:instrText xml:space="preserve"> SEQ Table \* ARABIC </w:instrText>
-      </w:r>
-      <w:r>
-        <w:rPr>
-          <w:rFonts w:ascii="Times New Roman" w:hAnsi="Times New Roman" w:cs="Times New Roman"/>
-          <w:b/>
-          <w:bCs/>
-          <w:sz w:val="24"/>
-          <w:szCs w:val="24"/>
-        </w:rPr>
-        <w:fldChar w:fldCharType="separate"/>
-      </w:r>
-      <w:r>
-        <w:rPr>
-          <w:rFonts w:ascii="Times New Roman" w:hAnsi="Times New Roman" w:cs="Times New Roman"/>
-          <w:b/>
-          <w:bCs/>
-          <w:noProof/>
-          <w:sz w:val="24"/>
-          <w:szCs w:val="24"/>
-        </w:rPr>
-        <w:t>2</w:t>
-      </w:r>
-      <w:r>
-        <w:rPr>
-          <w:rFonts w:ascii="Times New Roman" w:hAnsi="Times New Roman" w:cs="Times New Roman"/>
-          <w:b/>
-          <w:bCs/>
-          <w:sz w:val="24"/>
-          <w:szCs w:val="24"/>
-        </w:rPr>
-        <w:fldChar w:fldCharType="end"/>
-      </w:r>
-      <w:r>
-        <w:rPr>
-          <w:rFonts w:ascii="Times New Roman" w:hAnsi="Times New Roman" w:cs="Times New Roman"/>
-          <w:b/>
-          <w:bCs/>
-          <w:sz w:val="24"/>
-          <w:szCs w:val="24"/>
-        </w:rPr>
-        <w:t>.</w:t>
+          <w:rFonts w:ascii="Times New Roman" w:hAnsi="Times New Roman" w:cs="Times New Roman" w:hint="eastAsia"/>
+          <w:b/>
+          <w:bCs/>
+          <w:sz w:val="24"/>
+          <w:szCs w:val="24"/>
+        </w:rPr>
+        <w:t>3.11.2:</w:t>
       </w:r>
       <w:r>
         <w:rPr>
@@ -2687,8 +2790,9 @@
           <w:rFonts w:ascii="Times New Roman" w:hAnsi="Times New Roman" w:cs="Times New Roman"/>
           <w:b/>
           <w:bCs/>
-          <w:sz w:val="28"/>
-          <w:szCs w:val="28"/>
+          <w:sz w:val="24"/>
+          <w:szCs w:val="24"/>
+          <w:u w:val="single"/>
         </w:rPr>
       </w:pPr>
       <w:r>
@@ -2696,8 +2800,9 @@
           <w:rFonts w:ascii="Times New Roman" w:hAnsi="Times New Roman" w:cs="Times New Roman" w:hint="eastAsia"/>
           <w:b/>
           <w:bCs/>
-          <w:sz w:val="28"/>
-          <w:szCs w:val="28"/>
+          <w:sz w:val="24"/>
+          <w:szCs w:val="24"/>
+          <w:u w:val="single"/>
         </w:rPr>
         <w:t>Brief Introduction to Lid Design</w:t>
       </w:r>
@@ -2737,7 +2842,27 @@
           <w:sz w:val="24"/>
           <w:szCs w:val="24"/>
         </w:rPr>
-        <w:t xml:space="preserve"> 2</w:t>
+        <w:t xml:space="preserve"> </w:t>
+      </w:r>
+      <w:r>
+        <w:rPr>
+          <w:rFonts w:ascii="Times New Roman" w:hAnsi="Times New Roman" w:cs="Times New Roman" w:hint="eastAsia"/>
+          <w:b/>
+          <w:bCs/>
+          <w:sz w:val="24"/>
+          <w:szCs w:val="24"/>
+        </w:rPr>
+        <w:t>3.11.</w:t>
+      </w:r>
+      <w:r>
+        <w:rPr>
+          <w:rFonts w:ascii="Times New Roman" w:hAnsi="Times New Roman" w:cs="Times New Roman" w:hint="eastAsia"/>
+          <w:b/>
+          <w:bCs/>
+          <w:sz w:val="24"/>
+          <w:szCs w:val="24"/>
+        </w:rPr>
+        <w:t>2</w:t>
       </w:r>
       <w:r>
         <w:rPr>
@@ -3010,7 +3135,7 @@
                 <w:szCs w:val="24"/>
               </w:rPr>
               <w:drawing>
-                <wp:anchor distT="0" distB="0" distL="114300" distR="114300" simplePos="0" relativeHeight="251629056" behindDoc="0" locked="0" layoutInCell="1" allowOverlap="1" wp14:anchorId="5D917CE8" wp14:editId="0FE3D61D">
+                <wp:anchor distT="0" distB="0" distL="114300" distR="114300" simplePos="0" relativeHeight="251635712" behindDoc="0" locked="0" layoutInCell="1" allowOverlap="1" wp14:anchorId="5D917CE8" wp14:editId="0FE3D61D">
                   <wp:simplePos x="0" y="0"/>
                   <wp:positionH relativeFrom="column">
                     <wp:posOffset>0</wp:posOffset>
@@ -3161,6 +3286,16 @@
       </w:r>
       <w:r>
         <w:rPr>
+          <w:rFonts w:ascii="Times New Roman" w:hAnsi="Times New Roman" w:cs="Times New Roman" w:hint="eastAsia"/>
+          <w:b/>
+          <w:bCs/>
+          <w:sz w:val="24"/>
+          <w:szCs w:val="24"/>
+        </w:rPr>
+        <w:t>3.11.</w:t>
+      </w:r>
+      <w:r>
+        <w:rPr>
           <w:rFonts w:ascii="Times New Roman" w:hAnsi="Times New Roman" w:cs="Times New Roman"/>
           <w:b/>
           <w:bCs/>
@@ -3212,13 +3347,13 @@
       </w:r>
       <w:r>
         <w:rPr>
-          <w:rFonts w:ascii="Times New Roman" w:hAnsi="Times New Roman" w:cs="Times New Roman"/>
-          <w:b/>
-          <w:bCs/>
-          <w:sz w:val="24"/>
-          <w:szCs w:val="24"/>
-        </w:rPr>
-        <w:t>.</w:t>
+          <w:rFonts w:ascii="Times New Roman" w:hAnsi="Times New Roman" w:cs="Times New Roman" w:hint="eastAsia"/>
+          <w:b/>
+          <w:bCs/>
+          <w:sz w:val="24"/>
+          <w:szCs w:val="24"/>
+        </w:rPr>
+        <w:t>:</w:t>
       </w:r>
       <w:r>
         <w:rPr>
@@ -3278,8 +3413,9 @@
           <w:rFonts w:ascii="Times New Roman" w:hAnsi="Times New Roman" w:cs="Times New Roman"/>
           <w:b/>
           <w:bCs/>
-          <w:sz w:val="28"/>
-          <w:szCs w:val="28"/>
+          <w:sz w:val="24"/>
+          <w:szCs w:val="24"/>
+          <w:u w:val="single"/>
         </w:rPr>
       </w:pPr>
       <w:r>
@@ -3287,8 +3423,9 @@
           <w:rFonts w:ascii="Times New Roman" w:hAnsi="Times New Roman" w:cs="Times New Roman" w:hint="eastAsia"/>
           <w:b/>
           <w:bCs/>
-          <w:sz w:val="28"/>
-          <w:szCs w:val="28"/>
+          <w:sz w:val="24"/>
+          <w:szCs w:val="24"/>
+          <w:u w:val="single"/>
         </w:rPr>
         <w:t>Finite Element Analysis</w:t>
       </w:r>
@@ -3297,8 +3434,9 @@
           <w:rFonts w:ascii="Times New Roman" w:hAnsi="Times New Roman" w:cs="Times New Roman" w:hint="eastAsia"/>
           <w:b/>
           <w:bCs/>
-          <w:sz w:val="28"/>
-          <w:szCs w:val="28"/>
+          <w:sz w:val="24"/>
+          <w:szCs w:val="24"/>
+          <w:u w:val="single"/>
         </w:rPr>
         <w:t xml:space="preserve"> </w:t>
       </w:r>
@@ -3307,8 +3445,9 @@
           <w:rFonts w:ascii="Times New Roman" w:hAnsi="Times New Roman" w:cs="Times New Roman"/>
           <w:b/>
           <w:bCs/>
-          <w:sz w:val="28"/>
-          <w:szCs w:val="28"/>
+          <w:sz w:val="24"/>
+          <w:szCs w:val="24"/>
+          <w:u w:val="single"/>
         </w:rPr>
         <w:t>–</w:t>
       </w:r>
@@ -3317,8 +3456,9 @@
           <w:rFonts w:ascii="Times New Roman" w:hAnsi="Times New Roman" w:cs="Times New Roman" w:hint="eastAsia"/>
           <w:b/>
           <w:bCs/>
-          <w:sz w:val="28"/>
-          <w:szCs w:val="28"/>
+          <w:sz w:val="24"/>
+          <w:szCs w:val="24"/>
+          <w:u w:val="single"/>
         </w:rPr>
         <w:t xml:space="preserve"> Free Body Diagram</w:t>
       </w:r>
@@ -3426,6 +3566,7 @@
           <w:sz w:val="24"/>
           <w:szCs w:val="24"/>
         </w:rPr>
+        <w:lastRenderedPageBreak/>
         <w:t xml:space="preserve">types: forces and torques acting on the lid </w:t>
       </w:r>
       <w:r>
@@ -3506,16 +3647,7 @@
           <w:sz w:val="24"/>
           <w:szCs w:val="24"/>
         </w:rPr>
-        <w:t xml:space="preserve"> </w:t>
-      </w:r>
-      <w:r>
-        <w:rPr>
-          <w:rFonts w:ascii="Times New Roman" w:hAnsi="Times New Roman" w:cs="Times New Roman"/>
-          <w:sz w:val="24"/>
-          <w:szCs w:val="24"/>
-        </w:rPr>
-        <w:lastRenderedPageBreak/>
-        <w:t xml:space="preserve">will </w:t>
+        <w:t xml:space="preserve"> will </w:t>
       </w:r>
       <w:r>
         <w:rPr>
@@ -3533,7 +3665,27 @@
           <w:sz w:val="24"/>
           <w:szCs w:val="24"/>
         </w:rPr>
-        <w:t>Table 3</w:t>
+        <w:t xml:space="preserve">Table </w:t>
+      </w:r>
+      <w:r>
+        <w:rPr>
+          <w:rFonts w:ascii="Times New Roman" w:hAnsi="Times New Roman" w:cs="Times New Roman" w:hint="eastAsia"/>
+          <w:b/>
+          <w:bCs/>
+          <w:sz w:val="24"/>
+          <w:szCs w:val="24"/>
+        </w:rPr>
+        <w:t>3.11.</w:t>
+      </w:r>
+      <w:r>
+        <w:rPr>
+          <w:rFonts w:ascii="Times New Roman" w:hAnsi="Times New Roman" w:cs="Times New Roman" w:hint="eastAsia"/>
+          <w:b/>
+          <w:bCs/>
+          <w:sz w:val="24"/>
+          <w:szCs w:val="24"/>
+        </w:rPr>
+        <w:t>3</w:t>
       </w:r>
       <w:r>
         <w:rPr>
@@ -3569,7 +3721,27 @@
           <w:sz w:val="24"/>
           <w:szCs w:val="24"/>
         </w:rPr>
-        <w:t>Figure 3</w:t>
+        <w:t xml:space="preserve">Figure </w:t>
+      </w:r>
+      <w:r>
+        <w:rPr>
+          <w:rFonts w:ascii="Times New Roman" w:hAnsi="Times New Roman" w:cs="Times New Roman" w:hint="eastAsia"/>
+          <w:b/>
+          <w:bCs/>
+          <w:sz w:val="24"/>
+          <w:szCs w:val="24"/>
+        </w:rPr>
+        <w:t>3.11.</w:t>
+      </w:r>
+      <w:r>
+        <w:rPr>
+          <w:rFonts w:ascii="Times New Roman" w:hAnsi="Times New Roman" w:cs="Times New Roman"/>
+          <w:b/>
+          <w:bCs/>
+          <w:sz w:val="24"/>
+          <w:szCs w:val="24"/>
+        </w:rPr>
+        <w:t>3</w:t>
       </w:r>
       <w:r>
         <w:rPr>
@@ -3672,6 +3844,16 @@
       </w:r>
       <w:r>
         <w:rPr>
+          <w:rFonts w:ascii="Times New Roman" w:hAnsi="Times New Roman" w:cs="Times New Roman" w:hint="eastAsia"/>
+          <w:b/>
+          <w:bCs/>
+          <w:sz w:val="24"/>
+          <w:szCs w:val="24"/>
+        </w:rPr>
+        <w:t>3.11.</w:t>
+      </w:r>
+      <w:r>
+        <w:rPr>
           <w:rFonts w:ascii="Times New Roman" w:hAnsi="Times New Roman" w:cs="Times New Roman"/>
           <w:b/>
           <w:bCs/>
@@ -3723,13 +3905,13 @@
       </w:r>
       <w:r>
         <w:rPr>
-          <w:rFonts w:ascii="Times New Roman" w:hAnsi="Times New Roman" w:cs="Times New Roman"/>
-          <w:b/>
-          <w:bCs/>
-          <w:sz w:val="24"/>
-          <w:szCs w:val="24"/>
-        </w:rPr>
-        <w:t>.</w:t>
+          <w:rFonts w:ascii="Times New Roman" w:hAnsi="Times New Roman" w:cs="Times New Roman" w:hint="eastAsia"/>
+          <w:b/>
+          <w:bCs/>
+          <w:sz w:val="24"/>
+          <w:szCs w:val="24"/>
+        </w:rPr>
+        <w:t>:</w:t>
       </w:r>
       <w:r>
         <w:rPr>
@@ -3763,40 +3945,19 @@
       </w:r>
       <w:r>
         <w:rPr>
-          <w:rFonts w:ascii="Times New Roman" w:hAnsi="Times New Roman" w:cs="Times New Roman"/>
-          <w:b/>
-          <w:bCs/>
-          <w:sz w:val="24"/>
-          <w:szCs w:val="24"/>
-        </w:rPr>
-        <w:fldChar w:fldCharType="begin"/>
-      </w:r>
-      <w:r>
-        <w:rPr>
-          <w:rFonts w:ascii="Times New Roman" w:hAnsi="Times New Roman" w:cs="Times New Roman"/>
-          <w:b/>
-          <w:bCs/>
-          <w:sz w:val="24"/>
-          <w:szCs w:val="24"/>
-        </w:rPr>
-        <w:instrText xml:space="preserve"> SEQ Table \* ARABIC </w:instrText>
-      </w:r>
-      <w:r>
-        <w:rPr>
-          <w:rFonts w:ascii="Times New Roman" w:hAnsi="Times New Roman" w:cs="Times New Roman"/>
-          <w:b/>
-          <w:bCs/>
-          <w:sz w:val="24"/>
-          <w:szCs w:val="24"/>
-        </w:rPr>
-        <w:fldChar w:fldCharType="separate"/>
-      </w:r>
-      <w:r>
-        <w:rPr>
-          <w:rFonts w:ascii="Times New Roman" w:hAnsi="Times New Roman" w:cs="Times New Roman"/>
-          <w:b/>
-          <w:bCs/>
-          <w:noProof/>
+          <w:rFonts w:ascii="Times New Roman" w:hAnsi="Times New Roman" w:cs="Times New Roman" w:hint="eastAsia"/>
+          <w:b/>
+          <w:bCs/>
+          <w:sz w:val="24"/>
+          <w:szCs w:val="24"/>
+        </w:rPr>
+        <w:t>3.11.</w:t>
+      </w:r>
+      <w:r>
+        <w:rPr>
+          <w:rFonts w:ascii="Times New Roman" w:hAnsi="Times New Roman" w:cs="Times New Roman" w:hint="eastAsia"/>
+          <w:b/>
+          <w:bCs/>
           <w:sz w:val="24"/>
           <w:szCs w:val="24"/>
         </w:rPr>
@@ -3804,23 +3965,13 @@
       </w:r>
       <w:r>
         <w:rPr>
-          <w:rFonts w:ascii="Times New Roman" w:hAnsi="Times New Roman" w:cs="Times New Roman"/>
-          <w:b/>
-          <w:bCs/>
-          <w:sz w:val="24"/>
-          <w:szCs w:val="24"/>
-        </w:rPr>
-        <w:fldChar w:fldCharType="end"/>
-      </w:r>
-      <w:r>
-        <w:rPr>
-          <w:rFonts w:ascii="Times New Roman" w:hAnsi="Times New Roman" w:cs="Times New Roman"/>
-          <w:b/>
-          <w:bCs/>
-          <w:sz w:val="24"/>
-          <w:szCs w:val="24"/>
-        </w:rPr>
-        <w:t>.</w:t>
+          <w:rFonts w:ascii="Times New Roman" w:hAnsi="Times New Roman" w:cs="Times New Roman" w:hint="eastAsia"/>
+          <w:b/>
+          <w:bCs/>
+          <w:sz w:val="24"/>
+          <w:szCs w:val="24"/>
+        </w:rPr>
+        <w:t>:</w:t>
       </w:r>
       <w:r>
         <w:rPr>
@@ -4142,7 +4293,8 @@
     </w:tbl>
     <w:p>
       <w:pPr>
-        <w:spacing w:line="360" w:lineRule="auto"/>
+        <w:widowControl/>
+        <w:jc w:val="left"/>
         <w:rPr>
           <w:rFonts w:ascii="Times New Roman" w:hAnsi="Times New Roman" w:cs="Times New Roman"/>
           <w:sz w:val="24"/>
@@ -4152,21 +4304,49 @@
     </w:p>
     <w:p>
       <w:pPr>
-        <w:widowControl/>
-        <w:jc w:val="left"/>
-        <w:rPr>
-          <w:rFonts w:ascii="Times New Roman" w:hAnsi="Times New Roman" w:cs="Times New Roman"/>
-          <w:sz w:val="24"/>
-          <w:szCs w:val="24"/>
+        <w:spacing w:line="360" w:lineRule="auto"/>
+        <w:rPr>
+          <w:rFonts w:ascii="Times New Roman" w:hAnsi="Times New Roman" w:cs="Times New Roman"/>
+          <w:b/>
+          <w:bCs/>
+          <w:sz w:val="24"/>
+          <w:szCs w:val="24"/>
+          <w:u w:val="single"/>
         </w:rPr>
       </w:pPr>
       <w:r>
         <w:rPr>
-          <w:rFonts w:ascii="Times New Roman" w:hAnsi="Times New Roman" w:cs="Times New Roman"/>
-          <w:sz w:val="24"/>
-          <w:szCs w:val="24"/>
-        </w:rPr>
-        <w:br w:type="page"/>
+          <w:rFonts w:ascii="Times New Roman" w:hAnsi="Times New Roman" w:cs="Times New Roman" w:hint="eastAsia"/>
+          <w:b/>
+          <w:bCs/>
+          <w:sz w:val="24"/>
+          <w:szCs w:val="24"/>
+          <w:u w:val="single"/>
+        </w:rPr>
+        <w:lastRenderedPageBreak/>
+        <w:t xml:space="preserve">Finite Element Analysis </w:t>
+      </w:r>
+      <w:r>
+        <w:rPr>
+          <w:rFonts w:ascii="Times New Roman" w:hAnsi="Times New Roman" w:cs="Times New Roman"/>
+          <w:b/>
+          <w:bCs/>
+          <w:sz w:val="24"/>
+          <w:szCs w:val="24"/>
+          <w:u w:val="single"/>
+        </w:rPr>
+        <w:t>–</w:t>
+      </w:r>
+      <w:r>
+        <w:rPr>
+          <w:rFonts w:ascii="Times New Roman" w:hAnsi="Times New Roman" w:cs="Times New Roman" w:hint="eastAsia"/>
+          <w:b/>
+          <w:bCs/>
+          <w:sz w:val="24"/>
+          <w:szCs w:val="24"/>
+          <w:u w:val="single"/>
+        </w:rPr>
+        <w:t xml:space="preserve"> Deformation and Stress Results</w:t>
       </w:r>
     </w:p>
     <w:p>
@@ -4174,55 +4354,12 @@
         <w:spacing w:line="360" w:lineRule="auto"/>
         <w:rPr>
           <w:rFonts w:ascii="Times New Roman" w:hAnsi="Times New Roman" w:cs="Times New Roman"/>
-          <w:b/>
-          <w:bCs/>
-          <w:sz w:val="28"/>
-          <w:szCs w:val="28"/>
+          <w:sz w:val="24"/>
+          <w:szCs w:val="24"/>
         </w:rPr>
       </w:pPr>
       <w:r>
         <w:rPr>
-          <w:rFonts w:ascii="Times New Roman" w:hAnsi="Times New Roman" w:cs="Times New Roman" w:hint="eastAsia"/>
-          <w:b/>
-          <w:bCs/>
-          <w:sz w:val="28"/>
-          <w:szCs w:val="28"/>
-        </w:rPr>
-        <w:lastRenderedPageBreak/>
-        <w:t xml:space="preserve">Finite Element Analysis </w:t>
-      </w:r>
-      <w:r>
-        <w:rPr>
-          <w:rFonts w:ascii="Times New Roman" w:hAnsi="Times New Roman" w:cs="Times New Roman"/>
-          <w:b/>
-          <w:bCs/>
-          <w:sz w:val="28"/>
-          <w:szCs w:val="28"/>
-        </w:rPr>
-        <w:t>–</w:t>
-      </w:r>
-      <w:r>
-        <w:rPr>
-          <w:rFonts w:ascii="Times New Roman" w:hAnsi="Times New Roman" w:cs="Times New Roman" w:hint="eastAsia"/>
-          <w:b/>
-          <w:bCs/>
-          <w:sz w:val="28"/>
-          <w:szCs w:val="28"/>
-        </w:rPr>
-        <w:t xml:space="preserve"> Deformation and Stress Results</w:t>
-      </w:r>
-    </w:p>
-    <w:p>
-      <w:pPr>
-        <w:spacing w:line="360" w:lineRule="auto"/>
-        <w:rPr>
-          <w:rFonts w:ascii="Times New Roman" w:hAnsi="Times New Roman" w:cs="Times New Roman"/>
-          <w:sz w:val="24"/>
-          <w:szCs w:val="24"/>
-        </w:rPr>
-      </w:pPr>
-      <w:r>
-        <w:rPr>
           <w:rFonts w:ascii="Times New Roman" w:hAnsi="Times New Roman" w:cs="Times New Roman"/>
           <w:sz w:val="24"/>
           <w:szCs w:val="24"/>
@@ -4237,7 +4374,27 @@
           <w:sz w:val="24"/>
           <w:szCs w:val="24"/>
         </w:rPr>
-        <w:t>Table 4</w:t>
+        <w:t xml:space="preserve">Table </w:t>
+      </w:r>
+      <w:r>
+        <w:rPr>
+          <w:rFonts w:ascii="Times New Roman" w:hAnsi="Times New Roman" w:cs="Times New Roman" w:hint="eastAsia"/>
+          <w:b/>
+          <w:bCs/>
+          <w:sz w:val="24"/>
+          <w:szCs w:val="24"/>
+        </w:rPr>
+        <w:t>3.11.</w:t>
+      </w:r>
+      <w:r>
+        <w:rPr>
+          <w:rFonts w:ascii="Times New Roman" w:hAnsi="Times New Roman" w:cs="Times New Roman"/>
+          <w:b/>
+          <w:bCs/>
+          <w:sz w:val="24"/>
+          <w:szCs w:val="24"/>
+        </w:rPr>
+        <w:t>4</w:t>
       </w:r>
       <w:r>
         <w:rPr>
@@ -4407,7 +4564,7 @@
                 <w:szCs w:val="24"/>
               </w:rPr>
               <w:drawing>
-                <wp:anchor distT="0" distB="0" distL="114300" distR="114300" simplePos="0" relativeHeight="251638272" behindDoc="0" locked="0" layoutInCell="1" allowOverlap="1" wp14:anchorId="2416D9C2" wp14:editId="6D8428A2">
+                <wp:anchor distT="0" distB="0" distL="114300" distR="114300" simplePos="0" relativeHeight="251641856" behindDoc="0" locked="0" layoutInCell="1" allowOverlap="1" wp14:anchorId="2416D9C2" wp14:editId="6D8428A2">
                   <wp:simplePos x="0" y="0"/>
                   <wp:positionH relativeFrom="column">
                     <wp:posOffset>0</wp:posOffset>
@@ -4480,7 +4637,7 @@
                 <w:szCs w:val="24"/>
               </w:rPr>
               <w:drawing>
-                <wp:anchor distT="0" distB="0" distL="114300" distR="114300" simplePos="0" relativeHeight="251664896" behindDoc="1" locked="0" layoutInCell="1" allowOverlap="1" wp14:anchorId="380300EA" wp14:editId="5BC9BAF0">
+                <wp:anchor distT="0" distB="0" distL="114300" distR="114300" simplePos="0" relativeHeight="251660288" behindDoc="1" locked="0" layoutInCell="1" allowOverlap="1" wp14:anchorId="380300EA" wp14:editId="5BC9BAF0">
                   <wp:simplePos x="0" y="0"/>
                   <wp:positionH relativeFrom="column">
                     <wp:posOffset>66675</wp:posOffset>
@@ -4639,7 +4796,7 @@
                 <w:szCs w:val="24"/>
               </w:rPr>
               <w:drawing>
-                <wp:anchor distT="0" distB="0" distL="114300" distR="114300" simplePos="0" relativeHeight="251654656" behindDoc="0" locked="0" layoutInCell="1" allowOverlap="1" wp14:anchorId="7E293E8A" wp14:editId="65C917E0">
+                <wp:anchor distT="0" distB="0" distL="114300" distR="114300" simplePos="0" relativeHeight="251654144" behindDoc="0" locked="0" layoutInCell="1" allowOverlap="1" wp14:anchorId="7E293E8A" wp14:editId="65C917E0">
                   <wp:simplePos x="0" y="0"/>
                   <wp:positionH relativeFrom="column">
                     <wp:posOffset>123825</wp:posOffset>
@@ -4712,7 +4869,7 @@
                 <w:szCs w:val="24"/>
               </w:rPr>
               <w:drawing>
-                <wp:anchor distT="0" distB="0" distL="114300" distR="114300" simplePos="0" relativeHeight="251645440" behindDoc="0" locked="0" layoutInCell="1" allowOverlap="1" wp14:anchorId="7CF0552B" wp14:editId="43250E4A">
+                <wp:anchor distT="0" distB="0" distL="114300" distR="114300" simplePos="0" relativeHeight="251648000" behindDoc="0" locked="0" layoutInCell="1" allowOverlap="1" wp14:anchorId="7CF0552B" wp14:editId="43250E4A">
                   <wp:simplePos x="0" y="0"/>
                   <wp:positionH relativeFrom="column">
                     <wp:posOffset>40005</wp:posOffset>
@@ -4836,7 +4993,7 @@
         <w:spacing w:line="360" w:lineRule="auto"/>
         <w:jc w:val="center"/>
         <w:rPr>
-          <w:rFonts w:ascii="Times New Roman" w:hAnsi="Times New Roman" w:cs="Times New Roman"/>
+          <w:rFonts w:ascii="Times New Roman" w:hAnsi="Times New Roman" w:cs="Times New Roman" w:hint="eastAsia"/>
           <w:sz w:val="24"/>
           <w:szCs w:val="24"/>
         </w:rPr>
@@ -4853,6 +5010,16 @@
       </w:r>
       <w:r>
         <w:rPr>
+          <w:rFonts w:ascii="Times New Roman" w:hAnsi="Times New Roman" w:cs="Times New Roman" w:hint="eastAsia"/>
+          <w:b/>
+          <w:bCs/>
+          <w:sz w:val="24"/>
+          <w:szCs w:val="24"/>
+        </w:rPr>
+        <w:t>3.11.</w:t>
+      </w:r>
+      <w:r>
+        <w:rPr>
           <w:rFonts w:ascii="Times New Roman" w:hAnsi="Times New Roman" w:cs="Times New Roman"/>
           <w:b/>
           <w:bCs/>
@@ -4904,69 +5071,77 @@
       </w:r>
       <w:r>
         <w:rPr>
-          <w:rFonts w:ascii="Times New Roman" w:hAnsi="Times New Roman" w:cs="Times New Roman"/>
-          <w:b/>
-          <w:bCs/>
+          <w:rFonts w:ascii="Times New Roman" w:hAnsi="Times New Roman" w:cs="Times New Roman" w:hint="eastAsia"/>
+          <w:b/>
+          <w:bCs/>
+          <w:sz w:val="24"/>
+          <w:szCs w:val="24"/>
+        </w:rPr>
+        <w:t>:</w:t>
+      </w:r>
+      <w:r>
+        <w:rPr>
+          <w:rFonts w:ascii="Times New Roman" w:hAnsi="Times New Roman" w:cs="Times New Roman"/>
+          <w:sz w:val="24"/>
+          <w:szCs w:val="24"/>
+        </w:rPr>
+        <w:t xml:space="preserve"> </w:t>
+      </w:r>
+      <w:r>
+        <w:rPr>
+          <w:rFonts w:ascii="Times New Roman" w:hAnsi="Times New Roman" w:cs="Times New Roman" w:hint="eastAsia"/>
+          <w:sz w:val="24"/>
+          <w:szCs w:val="24"/>
+        </w:rPr>
+        <w:t>D</w:t>
+      </w:r>
+      <w:r>
+        <w:rPr>
+          <w:rFonts w:ascii="Times New Roman" w:hAnsi="Times New Roman" w:cs="Times New Roman"/>
+          <w:sz w:val="24"/>
+          <w:szCs w:val="24"/>
+        </w:rPr>
+        <w:t xml:space="preserve">eformation </w:t>
+      </w:r>
+      <w:r>
+        <w:rPr>
+          <w:rFonts w:ascii="Times New Roman" w:hAnsi="Times New Roman" w:cs="Times New Roman" w:hint="eastAsia"/>
+          <w:sz w:val="24"/>
+          <w:szCs w:val="24"/>
+        </w:rPr>
+        <w:t>demonstration</w:t>
+      </w:r>
+      <w:r>
+        <w:rPr>
+          <w:rFonts w:ascii="Times New Roman" w:hAnsi="Times New Roman" w:cs="Times New Roman"/>
+          <w:sz w:val="24"/>
+          <w:szCs w:val="24"/>
+        </w:rPr>
+        <w:t xml:space="preserve"> for the latest version of the box</w:t>
+      </w:r>
+      <w:r>
+        <w:rPr>
+          <w:rFonts w:ascii="Times New Roman" w:hAnsi="Times New Roman" w:cs="Times New Roman" w:hint="eastAsia"/>
+          <w:sz w:val="24"/>
+          <w:szCs w:val="24"/>
+        </w:rPr>
+        <w:t>-</w:t>
+      </w:r>
+      <w:r>
+        <w:rPr>
+          <w:rFonts w:ascii="Times New Roman" w:hAnsi="Times New Roman" w:cs="Times New Roman"/>
+          <w:sz w:val="24"/>
+          <w:szCs w:val="24"/>
+        </w:rPr>
+        <w:t>lid</w:t>
+      </w:r>
+      <w:r>
+        <w:rPr>
+          <w:rFonts w:ascii="Times New Roman" w:hAnsi="Times New Roman" w:cs="Times New Roman" w:hint="eastAsia"/>
           <w:sz w:val="24"/>
           <w:szCs w:val="24"/>
         </w:rPr>
         <w:t>.</w:t>
-      </w:r>
-      <w:r>
-        <w:rPr>
-          <w:rFonts w:ascii="Times New Roman" w:hAnsi="Times New Roman" w:cs="Times New Roman"/>
-          <w:sz w:val="24"/>
-          <w:szCs w:val="24"/>
-        </w:rPr>
-        <w:t xml:space="preserve"> </w:t>
-      </w:r>
-      <w:r>
-        <w:rPr>
-          <w:rFonts w:ascii="Times New Roman" w:hAnsi="Times New Roman" w:cs="Times New Roman" w:hint="eastAsia"/>
-          <w:sz w:val="24"/>
-          <w:szCs w:val="24"/>
-        </w:rPr>
-        <w:t>D</w:t>
-      </w:r>
-      <w:r>
-        <w:rPr>
-          <w:rFonts w:ascii="Times New Roman" w:hAnsi="Times New Roman" w:cs="Times New Roman"/>
-          <w:sz w:val="24"/>
-          <w:szCs w:val="24"/>
-        </w:rPr>
-        <w:t xml:space="preserve">eformation </w:t>
-      </w:r>
-      <w:r>
-        <w:rPr>
-          <w:rFonts w:ascii="Times New Roman" w:hAnsi="Times New Roman" w:cs="Times New Roman" w:hint="eastAsia"/>
-          <w:sz w:val="24"/>
-          <w:szCs w:val="24"/>
-        </w:rPr>
-        <w:t>demonstration</w:t>
-      </w:r>
-      <w:r>
-        <w:rPr>
-          <w:rFonts w:ascii="Times New Roman" w:hAnsi="Times New Roman" w:cs="Times New Roman"/>
-          <w:sz w:val="24"/>
-          <w:szCs w:val="24"/>
-        </w:rPr>
-        <w:t xml:space="preserve"> for the latest version of the box</w:t>
-      </w:r>
-      <w:r>
-        <w:rPr>
-          <w:rFonts w:ascii="Times New Roman" w:hAnsi="Times New Roman" w:cs="Times New Roman" w:hint="eastAsia"/>
-          <w:sz w:val="24"/>
-          <w:szCs w:val="24"/>
-        </w:rPr>
-        <w:t>-</w:t>
-      </w:r>
-      <w:r>
-        <w:rPr>
-          <w:rFonts w:ascii="Times New Roman" w:hAnsi="Times New Roman" w:cs="Times New Roman"/>
-          <w:sz w:val="24"/>
-          <w:szCs w:val="24"/>
-        </w:rPr>
-        <w:t>lid combination.</w:t>
       </w:r>
     </w:p>
     <w:tbl>
@@ -5004,7 +5179,7 @@
               </w:rPr>
               <w:lastRenderedPageBreak/>
               <w:drawing>
-                <wp:anchor distT="0" distB="0" distL="114300" distR="114300" simplePos="0" relativeHeight="251672064" behindDoc="1" locked="0" layoutInCell="1" allowOverlap="1" wp14:anchorId="049205A8" wp14:editId="290CED20">
+                <wp:anchor distT="0" distB="0" distL="114300" distR="114300" simplePos="0" relativeHeight="251666432" behindDoc="1" locked="0" layoutInCell="1" allowOverlap="1" wp14:anchorId="049205A8" wp14:editId="290CED20">
                   <wp:simplePos x="0" y="0"/>
                   <wp:positionH relativeFrom="column">
                     <wp:posOffset>9525</wp:posOffset>
@@ -5085,7 +5260,7 @@
                 <w:szCs w:val="24"/>
               </w:rPr>
               <w:drawing>
-                <wp:anchor distT="0" distB="0" distL="114300" distR="114300" simplePos="0" relativeHeight="251695616" behindDoc="1" locked="0" layoutInCell="1" allowOverlap="1" wp14:anchorId="37B8AB8B" wp14:editId="6115043D">
+                <wp:anchor distT="0" distB="0" distL="114300" distR="114300" simplePos="0" relativeHeight="251684864" behindDoc="1" locked="0" layoutInCell="1" allowOverlap="1" wp14:anchorId="37B8AB8B" wp14:editId="6115043D">
                   <wp:simplePos x="0" y="0"/>
                   <wp:positionH relativeFrom="column">
                     <wp:posOffset>75565</wp:posOffset>
@@ -5229,7 +5404,7 @@
                 <w:szCs w:val="24"/>
               </w:rPr>
               <w:drawing>
-                <wp:anchor distT="0" distB="0" distL="114300" distR="114300" simplePos="0" relativeHeight="251688448" behindDoc="1" locked="0" layoutInCell="1" allowOverlap="1" wp14:anchorId="21C8E985" wp14:editId="23B31599">
+                <wp:anchor distT="0" distB="0" distL="114300" distR="114300" simplePos="0" relativeHeight="251678720" behindDoc="1" locked="0" layoutInCell="1" allowOverlap="1" wp14:anchorId="21C8E985" wp14:editId="23B31599">
                   <wp:simplePos x="0" y="0"/>
                   <wp:positionH relativeFrom="column">
                     <wp:posOffset>152400</wp:posOffset>
@@ -5309,7 +5484,7 @@
                 <w:szCs w:val="24"/>
               </w:rPr>
               <w:drawing>
-                <wp:anchor distT="0" distB="0" distL="114300" distR="114300" simplePos="0" relativeHeight="251680256" behindDoc="1" locked="0" layoutInCell="1" allowOverlap="1" wp14:anchorId="019E152E" wp14:editId="5DC170E6">
+                <wp:anchor distT="0" distB="0" distL="114300" distR="114300" simplePos="0" relativeHeight="251672576" behindDoc="1" locked="0" layoutInCell="1" allowOverlap="1" wp14:anchorId="019E152E" wp14:editId="5DC170E6">
                   <wp:simplePos x="0" y="0"/>
                   <wp:positionH relativeFrom="column">
                     <wp:posOffset>45085</wp:posOffset>
@@ -5438,7 +5613,7 @@
         <w:spacing w:line="360" w:lineRule="auto"/>
         <w:jc w:val="center"/>
         <w:rPr>
-          <w:rFonts w:ascii="Times New Roman" w:hAnsi="Times New Roman" w:cs="Times New Roman"/>
+          <w:rFonts w:ascii="Times New Roman" w:hAnsi="Times New Roman" w:cs="Times New Roman" w:hint="eastAsia"/>
           <w:sz w:val="24"/>
           <w:szCs w:val="24"/>
         </w:rPr>
@@ -5455,6 +5630,16 @@
       </w:r>
       <w:r>
         <w:rPr>
+          <w:rFonts w:ascii="Times New Roman" w:hAnsi="Times New Roman" w:cs="Times New Roman" w:hint="eastAsia"/>
+          <w:b/>
+          <w:bCs/>
+          <w:sz w:val="24"/>
+          <w:szCs w:val="24"/>
+        </w:rPr>
+        <w:t>3.11.</w:t>
+      </w:r>
+      <w:r>
+        <w:rPr>
           <w:rFonts w:ascii="Times New Roman" w:hAnsi="Times New Roman" w:cs="Times New Roman"/>
           <w:b/>
           <w:bCs/>
@@ -5506,21 +5691,29 @@
       </w:r>
       <w:r>
         <w:rPr>
-          <w:rFonts w:ascii="Times New Roman" w:hAnsi="Times New Roman" w:cs="Times New Roman"/>
-          <w:b/>
-          <w:bCs/>
+          <w:rFonts w:ascii="Times New Roman" w:hAnsi="Times New Roman" w:cs="Times New Roman" w:hint="eastAsia"/>
+          <w:b/>
+          <w:bCs/>
+          <w:sz w:val="24"/>
+          <w:szCs w:val="24"/>
+        </w:rPr>
+        <w:t>:</w:t>
+      </w:r>
+      <w:r>
+        <w:rPr>
+          <w:rFonts w:ascii="Times New Roman" w:hAnsi="Times New Roman" w:cs="Times New Roman"/>
+          <w:sz w:val="24"/>
+          <w:szCs w:val="24"/>
+        </w:rPr>
+        <w:t xml:space="preserve"> Stress demonstration for the latest version of the box-lid</w:t>
+      </w:r>
+      <w:r>
+        <w:rPr>
+          <w:rFonts w:ascii="Times New Roman" w:hAnsi="Times New Roman" w:cs="Times New Roman" w:hint="eastAsia"/>
           <w:sz w:val="24"/>
           <w:szCs w:val="24"/>
         </w:rPr>
         <w:t>.</w:t>
-      </w:r>
-      <w:r>
-        <w:rPr>
-          <w:rFonts w:ascii="Times New Roman" w:hAnsi="Times New Roman" w:cs="Times New Roman"/>
-          <w:sz w:val="24"/>
-          <w:szCs w:val="24"/>
-        </w:rPr>
-        <w:t xml:space="preserve"> Stress demonstration for the latest version of the box-lid combination.</w:t>
       </w:r>
     </w:p>
     <w:p>
@@ -5548,40 +5741,19 @@
       </w:r>
       <w:r>
         <w:rPr>
-          <w:rFonts w:ascii="Times New Roman" w:hAnsi="Times New Roman" w:cs="Times New Roman"/>
-          <w:b/>
-          <w:bCs/>
-          <w:sz w:val="24"/>
-          <w:szCs w:val="24"/>
-        </w:rPr>
-        <w:fldChar w:fldCharType="begin"/>
-      </w:r>
-      <w:r>
-        <w:rPr>
-          <w:rFonts w:ascii="Times New Roman" w:hAnsi="Times New Roman" w:cs="Times New Roman"/>
-          <w:b/>
-          <w:bCs/>
-          <w:sz w:val="24"/>
-          <w:szCs w:val="24"/>
-        </w:rPr>
-        <w:instrText xml:space="preserve"> SEQ Table \* ARABIC </w:instrText>
-      </w:r>
-      <w:r>
-        <w:rPr>
-          <w:rFonts w:ascii="Times New Roman" w:hAnsi="Times New Roman" w:cs="Times New Roman"/>
-          <w:b/>
-          <w:bCs/>
-          <w:sz w:val="24"/>
-          <w:szCs w:val="24"/>
-        </w:rPr>
-        <w:fldChar w:fldCharType="separate"/>
-      </w:r>
-      <w:r>
-        <w:rPr>
-          <w:rFonts w:ascii="Times New Roman" w:hAnsi="Times New Roman" w:cs="Times New Roman"/>
-          <w:b/>
-          <w:bCs/>
-          <w:noProof/>
+          <w:rFonts w:ascii="Times New Roman" w:hAnsi="Times New Roman" w:cs="Times New Roman" w:hint="eastAsia"/>
+          <w:b/>
+          <w:bCs/>
+          <w:sz w:val="24"/>
+          <w:szCs w:val="24"/>
+        </w:rPr>
+        <w:t>3.11.</w:t>
+      </w:r>
+      <w:r>
+        <w:rPr>
+          <w:rFonts w:ascii="Times New Roman" w:hAnsi="Times New Roman" w:cs="Times New Roman" w:hint="eastAsia"/>
+          <w:b/>
+          <w:bCs/>
           <w:sz w:val="24"/>
           <w:szCs w:val="24"/>
         </w:rPr>
@@ -5589,55 +5761,53 @@
       </w:r>
       <w:r>
         <w:rPr>
-          <w:rFonts w:ascii="Times New Roman" w:hAnsi="Times New Roman" w:cs="Times New Roman"/>
-          <w:b/>
-          <w:bCs/>
-          <w:sz w:val="24"/>
-          <w:szCs w:val="24"/>
-        </w:rPr>
-        <w:fldChar w:fldCharType="end"/>
-      </w:r>
-      <w:r>
-        <w:rPr>
-          <w:rFonts w:ascii="Times New Roman" w:hAnsi="Times New Roman" w:cs="Times New Roman"/>
-          <w:b/>
-          <w:bCs/>
+          <w:rFonts w:ascii="Times New Roman" w:hAnsi="Times New Roman" w:cs="Times New Roman" w:hint="eastAsia"/>
+          <w:b/>
+          <w:bCs/>
+          <w:sz w:val="24"/>
+          <w:szCs w:val="24"/>
+        </w:rPr>
+        <w:t>:</w:t>
+      </w:r>
+      <w:r>
+        <w:rPr>
+          <w:rFonts w:ascii="Times New Roman" w:hAnsi="Times New Roman" w:cs="Times New Roman"/>
+          <w:sz w:val="24"/>
+          <w:szCs w:val="24"/>
+        </w:rPr>
+        <w:t xml:space="preserve"> </w:t>
+      </w:r>
+      <w:r>
+        <w:rPr>
+          <w:rFonts w:ascii="Times New Roman" w:hAnsi="Times New Roman" w:cs="Times New Roman" w:hint="eastAsia"/>
+          <w:sz w:val="24"/>
+          <w:szCs w:val="24"/>
+        </w:rPr>
+        <w:t>D</w:t>
+      </w:r>
+      <w:r>
+        <w:rPr>
+          <w:rFonts w:ascii="Times New Roman" w:hAnsi="Times New Roman" w:cs="Times New Roman"/>
+          <w:sz w:val="24"/>
+          <w:szCs w:val="24"/>
+        </w:rPr>
+        <w:t>eformation and stress results for the latest version</w:t>
+      </w:r>
+      <w:r>
+        <w:rPr>
+          <w:rFonts w:ascii="Times New Roman" w:hAnsi="Times New Roman" w:cs="Times New Roman" w:hint="eastAsia"/>
+          <w:sz w:val="24"/>
+          <w:szCs w:val="24"/>
+        </w:rPr>
+        <w:t xml:space="preserve"> of box-lid</w:t>
+      </w:r>
+      <w:r>
+        <w:rPr>
+          <w:rFonts w:ascii="Times New Roman" w:hAnsi="Times New Roman" w:cs="Times New Roman" w:hint="eastAsia"/>
           <w:sz w:val="24"/>
           <w:szCs w:val="24"/>
         </w:rPr>
         <w:t>.</w:t>
-      </w:r>
-      <w:r>
-        <w:rPr>
-          <w:rFonts w:ascii="Times New Roman" w:hAnsi="Times New Roman" w:cs="Times New Roman"/>
-          <w:sz w:val="24"/>
-          <w:szCs w:val="24"/>
-        </w:rPr>
-        <w:t xml:space="preserve"> </w:t>
-      </w:r>
-      <w:r>
-        <w:rPr>
-          <w:rFonts w:ascii="Times New Roman" w:hAnsi="Times New Roman" w:cs="Times New Roman" w:hint="eastAsia"/>
-          <w:sz w:val="24"/>
-          <w:szCs w:val="24"/>
-        </w:rPr>
-        <w:t>D</w:t>
-      </w:r>
-      <w:r>
-        <w:rPr>
-          <w:rFonts w:ascii="Times New Roman" w:hAnsi="Times New Roman" w:cs="Times New Roman"/>
-          <w:sz w:val="24"/>
-          <w:szCs w:val="24"/>
-        </w:rPr>
-        <w:t>eformation and stress results for the latest version</w:t>
-      </w:r>
-      <w:r>
-        <w:rPr>
-          <w:rFonts w:ascii="Times New Roman" w:hAnsi="Times New Roman" w:cs="Times New Roman" w:hint="eastAsia"/>
-          <w:sz w:val="24"/>
-          <w:szCs w:val="24"/>
-        </w:rPr>
-        <w:t xml:space="preserve"> of box-lid combination.</w:t>
       </w:r>
     </w:p>
     <w:tbl>
@@ -6125,8 +6295,9 @@
           <w:rFonts w:ascii="Times New Roman" w:hAnsi="Times New Roman" w:cs="Times New Roman"/>
           <w:b/>
           <w:bCs/>
-          <w:sz w:val="28"/>
-          <w:szCs w:val="28"/>
+          <w:sz w:val="24"/>
+          <w:szCs w:val="24"/>
+          <w:u w:val="single"/>
         </w:rPr>
       </w:pPr>
       <w:r>
@@ -6134,8 +6305,9 @@
           <w:rFonts w:ascii="Times New Roman" w:hAnsi="Times New Roman" w:cs="Times New Roman" w:hint="eastAsia"/>
           <w:b/>
           <w:bCs/>
-          <w:sz w:val="28"/>
-          <w:szCs w:val="28"/>
+          <w:sz w:val="24"/>
+          <w:szCs w:val="24"/>
+          <w:u w:val="single"/>
         </w:rPr>
         <w:t xml:space="preserve">Design </w:t>
       </w:r>
@@ -6144,8 +6316,9 @@
           <w:rFonts w:ascii="Times New Roman" w:hAnsi="Times New Roman" w:cs="Times New Roman" w:hint="eastAsia"/>
           <w:b/>
           <w:bCs/>
-          <w:sz w:val="28"/>
-          <w:szCs w:val="28"/>
+          <w:sz w:val="24"/>
+          <w:szCs w:val="24"/>
+          <w:u w:val="single"/>
         </w:rPr>
         <w:t>Optimization</w:t>
       </w:r>
@@ -6424,7 +6597,7 @@
       <w:pPr>
         <w:spacing w:line="360" w:lineRule="auto"/>
         <w:rPr>
-          <w:rFonts w:ascii="Times New Roman" w:hAnsi="Times New Roman" w:cs="Times New Roman" w:hint="eastAsia"/>
+          <w:rFonts w:ascii="Times New Roman" w:hAnsi="Times New Roman" w:cs="Times New Roman"/>
           <w:sz w:val="24"/>
           <w:szCs w:val="24"/>
         </w:rPr>
@@ -6435,26 +6608,54 @@
           <w:sz w:val="24"/>
           <w:szCs w:val="24"/>
         </w:rPr>
+        <w:t xml:space="preserve">According to </w:t>
+      </w:r>
+      <w:r>
+        <w:rPr>
+          <w:rFonts w:ascii="Times New Roman" w:hAnsi="Times New Roman" w:cs="Times New Roman"/>
+          <w:b/>
+          <w:bCs/>
+          <w:sz w:val="24"/>
+          <w:szCs w:val="24"/>
+        </w:rPr>
+        <w:t xml:space="preserve">Table </w:t>
+      </w:r>
+      <w:r>
+        <w:rPr>
+          <w:rFonts w:ascii="Times New Roman" w:hAnsi="Times New Roman" w:cs="Times New Roman" w:hint="eastAsia"/>
+          <w:b/>
+          <w:bCs/>
+          <w:sz w:val="24"/>
+          <w:szCs w:val="24"/>
+        </w:rPr>
+        <w:t>3.11.</w:t>
+      </w:r>
+      <w:r>
+        <w:rPr>
+          <w:rFonts w:ascii="Times New Roman" w:hAnsi="Times New Roman" w:cs="Times New Roman"/>
+          <w:b/>
+          <w:bCs/>
+          <w:sz w:val="24"/>
+          <w:szCs w:val="24"/>
+        </w:rPr>
+        <w:t>5</w:t>
+      </w:r>
+      <w:r>
+        <w:rPr>
+          <w:rFonts w:ascii="Times New Roman" w:hAnsi="Times New Roman" w:cs="Times New Roman"/>
+          <w:sz w:val="24"/>
+          <w:szCs w:val="24"/>
+        </w:rPr>
+        <w:t xml:space="preserve">, we found that by reducing the wall thickness, our volume </w:t>
+      </w:r>
+      <w:r>
+        <w:rPr>
+          <w:rFonts w:ascii="Times New Roman" w:hAnsi="Times New Roman" w:cs="Times New Roman"/>
+          <w:sz w:val="24"/>
+          <w:szCs w:val="24"/>
+        </w:rPr>
         <w:lastRenderedPageBreak/>
-        <w:t xml:space="preserve">According to </w:t>
-      </w:r>
-      <w:r>
-        <w:rPr>
-          <w:rFonts w:ascii="Times New Roman" w:hAnsi="Times New Roman" w:cs="Times New Roman"/>
-          <w:b/>
-          <w:bCs/>
-          <w:sz w:val="24"/>
-          <w:szCs w:val="24"/>
-        </w:rPr>
-        <w:t>Table 5</w:t>
-      </w:r>
-      <w:r>
-        <w:rPr>
-          <w:rFonts w:ascii="Times New Roman" w:hAnsi="Times New Roman" w:cs="Times New Roman"/>
-          <w:sz w:val="24"/>
-          <w:szCs w:val="24"/>
-        </w:rPr>
-        <w:t xml:space="preserve">, we found that by reducing the wall thickness, our volume decreased from the original </w:t>
+        <w:t xml:space="preserve">decreased from the original </w:t>
       </w:r>
       <m:oMath>
         <m:r>
@@ -7006,47 +7207,7 @@
               <w:sz w:val="24"/>
               <w:szCs w:val="24"/>
             </w:rPr>
-            <m:t>=</m:t>
-          </m:r>
-          <m:r>
-            <w:rPr>
-              <w:rFonts w:ascii="Cambria Math" w:hAnsi="Cambria Math" w:cs="Times New Roman"/>
-              <w:sz w:val="24"/>
-              <w:szCs w:val="24"/>
-            </w:rPr>
-            <m:t>0.00074692</m:t>
-          </m:r>
-          <m:r>
-            <w:rPr>
-              <w:rFonts w:ascii="Cambria Math" w:hAnsi="Cambria Math" w:cs="Times New Roman"/>
-              <w:sz w:val="24"/>
-              <w:szCs w:val="24"/>
-            </w:rPr>
-            <m:t>-</m:t>
-          </m:r>
-          <m:r>
-            <w:rPr>
-              <w:rFonts w:ascii="Cambria Math" w:hAnsi="Cambria Math" w:cs="Times New Roman"/>
-              <w:sz w:val="24"/>
-              <w:szCs w:val="24"/>
-            </w:rPr>
-            <m:t>0.00013853</m:t>
-          </m:r>
-          <m:r>
-            <w:rPr>
-              <w:rFonts w:ascii="Cambria Math" w:hAnsi="Cambria Math" w:cs="Times New Roman"/>
-              <w:sz w:val="24"/>
-              <w:szCs w:val="24"/>
-            </w:rPr>
-            <m:t>=</m:t>
-          </m:r>
-          <m:r>
-            <w:rPr>
-              <w:rFonts w:ascii="Cambria Math" w:hAnsi="Cambria Math" w:cs="Times New Roman"/>
-              <w:sz w:val="24"/>
-              <w:szCs w:val="24"/>
-            </w:rPr>
-            <m:t>0.00060839 mm</m:t>
+            <m:t>=0.00074692-0.00013853=0.00060839 mm</m:t>
           </m:r>
         </m:oMath>
       </m:oMathPara>
@@ -7055,7 +7216,7 @@
       <w:pPr>
         <w:spacing w:line="480" w:lineRule="auto"/>
         <w:rPr>
-          <w:rFonts w:ascii="Times New Roman" w:hAnsi="Times New Roman" w:cs="Times New Roman" w:hint="eastAsia"/>
+          <w:rFonts w:ascii="Times New Roman" w:hAnsi="Times New Roman" w:cs="Times New Roman"/>
           <w:sz w:val="24"/>
           <w:szCs w:val="24"/>
         </w:rPr>
@@ -7110,31 +7271,7 @@
               <w:sz w:val="24"/>
               <w:szCs w:val="24"/>
             </w:rPr>
-            <m:t>=0.0011804</m:t>
-          </m:r>
-          <m:r>
-            <w:rPr>
-              <w:rFonts w:ascii="Cambria Math" w:hAnsi="Cambria Math" w:cs="Times New Roman"/>
-              <w:sz w:val="24"/>
-              <w:szCs w:val="24"/>
-            </w:rPr>
-            <m:t>-</m:t>
-          </m:r>
-          <m:r>
-            <w:rPr>
-              <w:rFonts w:ascii="Cambria Math" w:hAnsi="Cambria Math" w:cs="Times New Roman"/>
-              <w:sz w:val="24"/>
-              <w:szCs w:val="24"/>
-            </w:rPr>
-            <m:t>0.00013853=</m:t>
-          </m:r>
-          <m:r>
-            <w:rPr>
-              <w:rFonts w:ascii="Cambria Math" w:hAnsi="Cambria Math" w:cs="Times New Roman"/>
-              <w:sz w:val="24"/>
-              <w:szCs w:val="24"/>
-            </w:rPr>
-            <m:t>0.00104187</m:t>
+            <m:t>=0.0011804-0.00013853=0.00104187</m:t>
           </m:r>
         </m:oMath>
       </m:oMathPara>
@@ -7162,40 +7299,19 @@
       </w:r>
       <w:r>
         <w:rPr>
-          <w:rFonts w:ascii="Times New Roman" w:hAnsi="Times New Roman" w:cs="Times New Roman"/>
-          <w:b/>
-          <w:bCs/>
-          <w:sz w:val="24"/>
-          <w:szCs w:val="24"/>
-        </w:rPr>
-        <w:fldChar w:fldCharType="begin"/>
-      </w:r>
-      <w:r>
-        <w:rPr>
-          <w:rFonts w:ascii="Times New Roman" w:hAnsi="Times New Roman" w:cs="Times New Roman"/>
-          <w:b/>
-          <w:bCs/>
-          <w:sz w:val="24"/>
-          <w:szCs w:val="24"/>
-        </w:rPr>
-        <w:instrText xml:space="preserve"> SEQ Table \* ARABIC </w:instrText>
-      </w:r>
-      <w:r>
-        <w:rPr>
-          <w:rFonts w:ascii="Times New Roman" w:hAnsi="Times New Roman" w:cs="Times New Roman"/>
-          <w:b/>
-          <w:bCs/>
-          <w:sz w:val="24"/>
-          <w:szCs w:val="24"/>
-        </w:rPr>
-        <w:fldChar w:fldCharType="separate"/>
-      </w:r>
-      <w:r>
-        <w:rPr>
-          <w:rFonts w:ascii="Times New Roman" w:hAnsi="Times New Roman" w:cs="Times New Roman"/>
-          <w:b/>
-          <w:bCs/>
-          <w:noProof/>
+          <w:rFonts w:ascii="Times New Roman" w:hAnsi="Times New Roman" w:cs="Times New Roman" w:hint="eastAsia"/>
+          <w:b/>
+          <w:bCs/>
+          <w:sz w:val="24"/>
+          <w:szCs w:val="24"/>
+        </w:rPr>
+        <w:t>3.11.</w:t>
+      </w:r>
+      <w:r>
+        <w:rPr>
+          <w:rFonts w:ascii="Times New Roman" w:hAnsi="Times New Roman" w:cs="Times New Roman" w:hint="eastAsia"/>
+          <w:b/>
+          <w:bCs/>
           <w:sz w:val="24"/>
           <w:szCs w:val="24"/>
         </w:rPr>
@@ -7203,23 +7319,13 @@
       </w:r>
       <w:r>
         <w:rPr>
-          <w:rFonts w:ascii="Times New Roman" w:hAnsi="Times New Roman" w:cs="Times New Roman"/>
-          <w:b/>
-          <w:bCs/>
-          <w:sz w:val="24"/>
-          <w:szCs w:val="24"/>
-        </w:rPr>
-        <w:fldChar w:fldCharType="end"/>
-      </w:r>
-      <w:r>
-        <w:rPr>
-          <w:rFonts w:ascii="Times New Roman" w:hAnsi="Times New Roman" w:cs="Times New Roman"/>
-          <w:b/>
-          <w:bCs/>
-          <w:sz w:val="24"/>
-          <w:szCs w:val="24"/>
-        </w:rPr>
-        <w:t>.</w:t>
+          <w:rFonts w:ascii="Times New Roman" w:hAnsi="Times New Roman" w:cs="Times New Roman" w:hint="eastAsia"/>
+          <w:b/>
+          <w:bCs/>
+          <w:sz w:val="24"/>
+          <w:szCs w:val="24"/>
+        </w:rPr>
+        <w:t>:</w:t>
       </w:r>
       <w:r>
         <w:rPr>
@@ -8272,8 +8378,9 @@
           <w:rFonts w:ascii="Times New Roman" w:hAnsi="Times New Roman" w:cs="Times New Roman"/>
           <w:b/>
           <w:bCs/>
-          <w:sz w:val="28"/>
-          <w:szCs w:val="28"/>
+          <w:sz w:val="24"/>
+          <w:szCs w:val="24"/>
+          <w:u w:val="single"/>
         </w:rPr>
       </w:pPr>
       <w:r>
@@ -8281,8 +8388,9 @@
           <w:rFonts w:ascii="Times New Roman" w:hAnsi="Times New Roman" w:cs="Times New Roman" w:hint="eastAsia"/>
           <w:b/>
           <w:bCs/>
-          <w:sz w:val="28"/>
-          <w:szCs w:val="28"/>
+          <w:sz w:val="24"/>
+          <w:szCs w:val="24"/>
+          <w:u w:val="single"/>
         </w:rPr>
         <w:t>Final Design Decision and its Manufacturing Process</w:t>
       </w:r>
@@ -8302,7 +8410,7 @@
           <w:sz w:val="24"/>
           <w:szCs w:val="24"/>
         </w:rPr>
-        <w:t xml:space="preserve">Aluminum alloy and magnesium alloy both present distinct advantages and disadvantages in practical manufacturing. Aluminum alloy is known for its excellent corrosion resistance, good mechanical properties, and ease of fabrication. It is widely available and generally more cost-effective compared to magnesium alloy. </w:t>
+        <w:t xml:space="preserve">Aluminum alloy and magnesium alloy both present distinct advantages and disadvantages in practical manufacturing. Aluminum alloy is known for its excellent corrosion resistance, good mechanical properties, and ease of fabrication. It is widely available and generally more cost-effective compared to magnesium alloy. Magnesium alloy, on the other hand, is the lightest structural metal, providing </w:t>
       </w:r>
       <w:r>
         <w:rPr>
@@ -8311,7 +8419,7 @@
           <w:szCs w:val="24"/>
         </w:rPr>
         <w:lastRenderedPageBreak/>
-        <w:t>Magnesium alloy, on the other hand, is the lightest structural metal, providing significant weight savings, but it has limitations in terms of corrosion resistance and is more challenging to work with due to its flammability and the need for specialized handling during processing. Additionally, magnesium is typically more expensive than aluminum in terms of raw material costs.</w:t>
+        <w:t>significant weight savings, but it has limitations in terms of corrosion resistance and is more challenging to work with due to its flammability and the need for specialized handling during processing. Additionally, magnesium is typically more expensive than aluminum in terms of raw material costs.</w:t>
       </w:r>
     </w:p>
     <w:p>

</xml_diff>